<commit_message>
Elaborazione 4 - Vari aggiornamenti
Aggiornamenti ed estensioni di casi d'uso. Introduzione della classe Amministratore.
</commit_message>
<xml_diff>
--- a/4. Elaborazione 2/2022_01_14_UniCTest_Elaborazione_2.docx
+++ b/4. Elaborazione 2/2022_01_14_UniCTest_Elaborazione_2.docx
@@ -125,7 +125,7 @@
           <w:r>
             <w:fldChar w:fldCharType="separate"/>
           </w:r>
-          <w:hyperlink w:anchor="_Toc94192394" w:history="1">
+          <w:hyperlink w:anchor="_Toc94629304" w:history="1">
             <w:r>
               <w:rPr>
                 <w:rStyle w:val="Collegamentoipertestuale"/>
@@ -167,7 +167,7 @@
                 <w:noProof/>
                 <w:webHidden/>
               </w:rPr>
-              <w:instrText xml:space="preserve"> PAGEREF _Toc94192394 \h </w:instrText>
+              <w:instrText xml:space="preserve"> PAGEREF _Toc94629304 \h </w:instrText>
             </w:r>
             <w:r>
               <w:rPr>
@@ -211,7 +211,7 @@
               <w:lang w:eastAsia="it-IT"/>
             </w:rPr>
           </w:pPr>
-          <w:hyperlink w:anchor="_Toc94192395" w:history="1">
+          <w:hyperlink w:anchor="_Toc94629305" w:history="1">
             <w:r>
               <w:rPr>
                 <w:rStyle w:val="Collegamentoipertestuale"/>
@@ -253,7 +253,7 @@
                 <w:noProof/>
                 <w:webHidden/>
               </w:rPr>
-              <w:instrText xml:space="preserve"> PAGEREF _Toc94192395 \h </w:instrText>
+              <w:instrText xml:space="preserve"> PAGEREF _Toc94629305 \h </w:instrText>
             </w:r>
             <w:r>
               <w:rPr>
@@ -297,7 +297,7 @@
               <w:lang w:eastAsia="it-IT"/>
             </w:rPr>
           </w:pPr>
-          <w:hyperlink w:anchor="_Toc94192396" w:history="1">
+          <w:hyperlink w:anchor="_Toc94629306" w:history="1">
             <w:r>
               <w:rPr>
                 <w:rStyle w:val="Collegamentoipertestuale"/>
@@ -339,7 +339,7 @@
                 <w:noProof/>
                 <w:webHidden/>
               </w:rPr>
-              <w:instrText xml:space="preserve"> PAGEREF _Toc94192396 \h </w:instrText>
+              <w:instrText xml:space="preserve"> PAGEREF _Toc94629306 \h </w:instrText>
             </w:r>
             <w:r>
               <w:rPr>
@@ -383,7 +383,7 @@
               <w:lang w:eastAsia="it-IT"/>
             </w:rPr>
           </w:pPr>
-          <w:hyperlink w:anchor="_Toc94192397" w:history="1">
+          <w:hyperlink w:anchor="_Toc94629307" w:history="1">
             <w:r>
               <w:rPr>
                 <w:rStyle w:val="Collegamentoipertestuale"/>
@@ -425,7 +425,7 @@
                 <w:noProof/>
                 <w:webHidden/>
               </w:rPr>
-              <w:instrText xml:space="preserve"> PAGEREF _Toc94192397 \h </w:instrText>
+              <w:instrText xml:space="preserve"> PAGEREF _Toc94629307 \h </w:instrText>
             </w:r>
             <w:r>
               <w:rPr>
@@ -469,7 +469,7 @@
               <w:lang w:eastAsia="it-IT"/>
             </w:rPr>
           </w:pPr>
-          <w:hyperlink w:anchor="_Toc94192398" w:history="1">
+          <w:hyperlink w:anchor="_Toc94629308" w:history="1">
             <w:r>
               <w:rPr>
                 <w:rStyle w:val="Collegamentoipertestuale"/>
@@ -511,7 +511,7 @@
                 <w:noProof/>
                 <w:webHidden/>
               </w:rPr>
-              <w:instrText xml:space="preserve"> PAGEREF _Toc94192398 \h </w:instrText>
+              <w:instrText xml:space="preserve"> PAGEREF _Toc94629308 \h </w:instrText>
             </w:r>
             <w:r>
               <w:rPr>
@@ -555,7 +555,7 @@
               <w:lang w:eastAsia="it-IT"/>
             </w:rPr>
           </w:pPr>
-          <w:hyperlink w:anchor="_Toc94192399" w:history="1">
+          <w:hyperlink w:anchor="_Toc94629309" w:history="1">
             <w:r>
               <w:rPr>
                 <w:rStyle w:val="Collegamentoipertestuale"/>
@@ -597,7 +597,7 @@
                 <w:noProof/>
                 <w:webHidden/>
               </w:rPr>
-              <w:instrText xml:space="preserve"> PAGEREF _Toc94192399 \h </w:instrText>
+              <w:instrText xml:space="preserve"> PAGEREF _Toc94629309 \h </w:instrText>
             </w:r>
             <w:r>
               <w:rPr>
@@ -640,7 +640,7 @@
               <w:lang w:eastAsia="it-IT"/>
             </w:rPr>
           </w:pPr>
-          <w:hyperlink w:anchor="_Toc94192400" w:history="1">
+          <w:hyperlink w:anchor="_Toc94629310" w:history="1">
             <w:r>
               <w:rPr>
                 <w:rStyle w:val="Collegamentoipertestuale"/>
@@ -667,7 +667,7 @@
                 <w:noProof/>
                 <w:webHidden/>
               </w:rPr>
-              <w:instrText xml:space="preserve"> PAGEREF _Toc94192400 \h </w:instrText>
+              <w:instrText xml:space="preserve"> PAGEREF _Toc94629310 \h </w:instrText>
             </w:r>
             <w:r>
               <w:rPr>
@@ -710,7 +710,7 @@
               <w:lang w:eastAsia="it-IT"/>
             </w:rPr>
           </w:pPr>
-          <w:hyperlink w:anchor="_Toc94192401" w:history="1">
+          <w:hyperlink w:anchor="_Toc94629311" w:history="1">
             <w:r>
               <w:rPr>
                 <w:rStyle w:val="Collegamentoipertestuale"/>
@@ -737,7 +737,7 @@
                 <w:noProof/>
                 <w:webHidden/>
               </w:rPr>
-              <w:instrText xml:space="preserve"> PAGEREF _Toc94192401 \h </w:instrText>
+              <w:instrText xml:space="preserve"> PAGEREF _Toc94629311 \h </w:instrText>
             </w:r>
             <w:r>
               <w:rPr>
@@ -780,7 +780,7 @@
               <w:lang w:eastAsia="it-IT"/>
             </w:rPr>
           </w:pPr>
-          <w:hyperlink w:anchor="_Toc94192402" w:history="1">
+          <w:hyperlink w:anchor="_Toc94629312" w:history="1">
             <w:r>
               <w:rPr>
                 <w:rStyle w:val="Collegamentoipertestuale"/>
@@ -807,7 +807,7 @@
                 <w:noProof/>
                 <w:webHidden/>
               </w:rPr>
-              <w:instrText xml:space="preserve"> PAGEREF _Toc94192402 \h </w:instrText>
+              <w:instrText xml:space="preserve"> PAGEREF _Toc94629312 \h </w:instrText>
             </w:r>
             <w:r>
               <w:rPr>
@@ -850,7 +850,7 @@
               <w:lang w:eastAsia="it-IT"/>
             </w:rPr>
           </w:pPr>
-          <w:hyperlink w:anchor="_Toc94192403" w:history="1">
+          <w:hyperlink w:anchor="_Toc94629313" w:history="1">
             <w:r>
               <w:rPr>
                 <w:rStyle w:val="Collegamentoipertestuale"/>
@@ -877,7 +877,7 @@
                 <w:noProof/>
                 <w:webHidden/>
               </w:rPr>
-              <w:instrText xml:space="preserve"> PAGEREF _Toc94192403 \h </w:instrText>
+              <w:instrText xml:space="preserve"> PAGEREF _Toc94629313 \h </w:instrText>
             </w:r>
             <w:r>
               <w:rPr>
@@ -920,7 +920,7 @@
               <w:lang w:eastAsia="it-IT"/>
             </w:rPr>
           </w:pPr>
-          <w:hyperlink w:anchor="_Toc94192404" w:history="1">
+          <w:hyperlink w:anchor="_Toc94629314" w:history="1">
             <w:r>
               <w:rPr>
                 <w:rStyle w:val="Collegamentoipertestuale"/>
@@ -947,7 +947,7 @@
                 <w:noProof/>
                 <w:webHidden/>
               </w:rPr>
-              <w:instrText xml:space="preserve"> PAGEREF _Toc94192404 \h </w:instrText>
+              <w:instrText xml:space="preserve"> PAGEREF _Toc94629314 \h </w:instrText>
             </w:r>
             <w:r>
               <w:rPr>
@@ -990,7 +990,7 @@
               <w:lang w:eastAsia="it-IT"/>
             </w:rPr>
           </w:pPr>
-          <w:hyperlink w:anchor="_Toc94192405" w:history="1">
+          <w:hyperlink w:anchor="_Toc94629315" w:history="1">
             <w:r>
               <w:rPr>
                 <w:rStyle w:val="Collegamentoipertestuale"/>
@@ -1017,7 +1017,7 @@
                 <w:noProof/>
                 <w:webHidden/>
               </w:rPr>
-              <w:instrText xml:space="preserve"> PAGEREF _Toc94192405 \h </w:instrText>
+              <w:instrText xml:space="preserve"> PAGEREF _Toc94629315 \h </w:instrText>
             </w:r>
             <w:r>
               <w:rPr>
@@ -1061,7 +1061,7 @@
               <w:lang w:eastAsia="it-IT"/>
             </w:rPr>
           </w:pPr>
-          <w:hyperlink w:anchor="_Toc94192406" w:history="1">
+          <w:hyperlink w:anchor="_Toc94629316" w:history="1">
             <w:r>
               <w:rPr>
                 <w:rStyle w:val="Collegamentoipertestuale"/>
@@ -1082,7 +1082,7 @@
                 <w:rStyle w:val="Collegamentoipertestuale"/>
                 <w:noProof/>
               </w:rPr>
-              <w:t>Progettazione Orientata agli Oggetti</w:t>
+              <w:t>Revisione Analisi e Inizio Progettazione Orientata agli Oggetti</w:t>
             </w:r>
             <w:r>
               <w:rPr>
@@ -1103,7 +1103,7 @@
                 <w:noProof/>
                 <w:webHidden/>
               </w:rPr>
-              <w:instrText xml:space="preserve"> PAGEREF _Toc94192406 \h </w:instrText>
+              <w:instrText xml:space="preserve"> PAGEREF _Toc94629316 \h </w:instrText>
             </w:r>
             <w:r>
               <w:rPr>
@@ -1146,7 +1146,7 @@
               <w:lang w:eastAsia="it-IT"/>
             </w:rPr>
           </w:pPr>
-          <w:hyperlink w:anchor="_Toc94192407" w:history="1">
+          <w:hyperlink w:anchor="_Toc94629317" w:history="1">
             <w:r>
               <w:rPr>
                 <w:rStyle w:val="Collegamentoipertestuale"/>
@@ -1173,7 +1173,7 @@
                 <w:noProof/>
                 <w:webHidden/>
               </w:rPr>
-              <w:instrText xml:space="preserve"> PAGEREF _Toc94192407 \h </w:instrText>
+              <w:instrText xml:space="preserve"> PAGEREF _Toc94629317 \h </w:instrText>
             </w:r>
             <w:r>
               <w:rPr>
@@ -1217,7 +1217,7 @@
               <w:lang w:eastAsia="it-IT"/>
             </w:rPr>
           </w:pPr>
-          <w:hyperlink w:anchor="_Toc94192408" w:history="1">
+          <w:hyperlink w:anchor="_Toc94629318" w:history="1">
             <w:r>
               <w:rPr>
                 <w:rStyle w:val="Collegamentoipertestuale"/>
@@ -1259,7 +1259,7 @@
                 <w:noProof/>
                 <w:webHidden/>
               </w:rPr>
-              <w:instrText xml:space="preserve"> PAGEREF _Toc94192408 \h </w:instrText>
+              <w:instrText xml:space="preserve"> PAGEREF _Toc94629318 \h </w:instrText>
             </w:r>
             <w:r>
               <w:rPr>
@@ -1303,7 +1303,7 @@
               <w:lang w:eastAsia="it-IT"/>
             </w:rPr>
           </w:pPr>
-          <w:hyperlink w:anchor="_Toc94192409" w:history="1">
+          <w:hyperlink w:anchor="_Toc94629319" w:history="1">
             <w:r>
               <w:rPr>
                 <w:rStyle w:val="Collegamentoipertestuale"/>
@@ -1345,7 +1345,7 @@
                 <w:noProof/>
                 <w:webHidden/>
               </w:rPr>
-              <w:instrText xml:space="preserve"> PAGEREF _Toc94192409 \h </w:instrText>
+              <w:instrText xml:space="preserve"> PAGEREF _Toc94629319 \h </w:instrText>
             </w:r>
             <w:r>
               <w:rPr>
@@ -1407,7 +1407,7 @@
       <w:pPr>
         <w:pStyle w:val="Titolo1"/>
       </w:pPr>
-      <w:bookmarkStart w:id="0" w:name="_Toc94192394"/>
+      <w:bookmarkStart w:id="0" w:name="_Toc94629304"/>
       <w:r>
         <w:lastRenderedPageBreak/>
         <w:t>Versione</w:t>
@@ -1572,7 +1572,7 @@
       <w:pPr>
         <w:pStyle w:val="Titolo1"/>
       </w:pPr>
-      <w:bookmarkStart w:id="1" w:name="_Toc94192395"/>
+      <w:bookmarkStart w:id="1" w:name="_Toc94629305"/>
       <w:r>
         <w:t xml:space="preserve">Introduzione e </w:t>
       </w:r>
@@ -1957,21 +1957,22 @@
       <w:pPr>
         <w:pStyle w:val="Titolo1"/>
       </w:pPr>
-      <w:bookmarkStart w:id="2" w:name="_Toc94192396"/>
+      <w:bookmarkStart w:id="2" w:name="_Hlk94628097"/>
+      <w:bookmarkStart w:id="3" w:name="_Toc94629306"/>
       <w:r>
         <w:t>Analisi Orientata agli Oggetti</w:t>
       </w:r>
-      <w:bookmarkEnd w:id="2"/>
+      <w:bookmarkEnd w:id="3"/>
     </w:p>
     <w:p>
       <w:pPr>
         <w:pStyle w:val="Titolo2"/>
       </w:pPr>
-      <w:bookmarkStart w:id="3" w:name="_Toc94192397"/>
+      <w:bookmarkStart w:id="4" w:name="_Toc94629307"/>
       <w:r>
         <w:t>Modello di dominio</w:t>
       </w:r>
-      <w:bookmarkEnd w:id="3"/>
+      <w:bookmarkEnd w:id="4"/>
     </w:p>
     <w:p>
       <w:r>
@@ -2691,6 +2692,7 @@
         <w:t>:</w:t>
       </w:r>
     </w:p>
+    <w:bookmarkEnd w:id="2"/>
     <w:p>
       <w:r>
         <w:rPr>
@@ -2768,11 +2770,11 @@
       <w:pPr>
         <w:pStyle w:val="Titolo2"/>
       </w:pPr>
-      <w:bookmarkStart w:id="4" w:name="_Toc94192398"/>
+      <w:bookmarkStart w:id="5" w:name="_Toc94629308"/>
       <w:r>
         <w:t>Diagramma di Sequenza di Sistema</w:t>
       </w:r>
-      <w:bookmarkEnd w:id="4"/>
+      <w:bookmarkEnd w:id="5"/>
     </w:p>
     <w:p>
       <w:r>
@@ -2841,12 +2843,12 @@
       <w:pPr>
         <w:pStyle w:val="Titolo2"/>
       </w:pPr>
-      <w:bookmarkStart w:id="5" w:name="_Toc94192399"/>
+      <w:bookmarkStart w:id="6" w:name="_Toc94629309"/>
       <w:r>
         <w:lastRenderedPageBreak/>
         <w:t>Contratti delle Operazioni</w:t>
       </w:r>
-      <w:bookmarkEnd w:id="5"/>
+      <w:bookmarkEnd w:id="6"/>
     </w:p>
     <w:p>
       <w:r>
@@ -2872,301 +2874,13 @@
           <w:szCs w:val="32"/>
         </w:rPr>
       </w:pPr>
-      <w:bookmarkStart w:id="6" w:name="_Toc94192400"/>
+      <w:bookmarkStart w:id="7" w:name="_Toc94629310"/>
       <w:r>
         <w:rPr>
           <w:sz w:val="32"/>
           <w:szCs w:val="32"/>
         </w:rPr>
         <w:t>CO1</w:t>
-      </w:r>
-      <w:bookmarkEnd w:id="6"/>
-    </w:p>
-    <w:tbl>
-      <w:tblPr>
-        <w:tblStyle w:val="Tabellasemplice-2"/>
-        <w:tblW w:w="0" w:type="auto"/>
-        <w:tblLook w:val="04A0" w:firstRow="1" w:lastRow="0" w:firstColumn="1" w:lastColumn="0" w:noHBand="0" w:noVBand="1"/>
-      </w:tblPr>
-      <w:tblGrid>
-        <w:gridCol w:w="4531"/>
-        <w:gridCol w:w="4531"/>
-      </w:tblGrid>
-      <w:tr>
-        <w:trPr>
-          <w:cnfStyle w:val="100000000000" w:firstRow="1" w:lastRow="0" w:firstColumn="0" w:lastColumn="0" w:oddVBand="0" w:evenVBand="0" w:oddHBand="0" w:evenHBand="0" w:firstRowFirstColumn="0" w:firstRowLastColumn="0" w:lastRowFirstColumn="0" w:lastRowLastColumn="0"/>
-        </w:trPr>
-        <w:tc>
-          <w:tcPr>
-            <w:cnfStyle w:val="001000000000" w:firstRow="0" w:lastRow="0" w:firstColumn="1" w:lastColumn="0" w:oddVBand="0" w:evenVBand="0" w:oddHBand="0" w:evenHBand="0" w:firstRowFirstColumn="0" w:firstRowLastColumn="0" w:lastRowFirstColumn="0" w:lastRowLastColumn="0"/>
-            <w:tcW w:w="4531" w:type="dxa"/>
-            <w:tcBorders>
-              <w:top w:val="single" w:sz="4" w:space="0" w:color="4CA4FB" w:themeColor="text1" w:themeTint="80"/>
-              <w:left w:val="nil"/>
-              <w:right w:val="nil"/>
-            </w:tcBorders>
-            <w:hideMark/>
-          </w:tcPr>
-          <w:p>
-            <w:r>
-              <w:t>Operazione</w:t>
-            </w:r>
-          </w:p>
-        </w:tc>
-        <w:tc>
-          <w:tcPr>
-            <w:tcW w:w="4531" w:type="dxa"/>
-            <w:tcBorders>
-              <w:top w:val="single" w:sz="4" w:space="0" w:color="4CA4FB" w:themeColor="text1" w:themeTint="80"/>
-              <w:left w:val="nil"/>
-              <w:right w:val="nil"/>
-            </w:tcBorders>
-            <w:hideMark/>
-          </w:tcPr>
-          <w:p>
-            <w:pPr>
-              <w:cnfStyle w:val="100000000000" w:firstRow="1" w:lastRow="0" w:firstColumn="0" w:lastColumn="0" w:oddVBand="0" w:evenVBand="0" w:oddHBand="0" w:evenHBand="0" w:firstRowFirstColumn="0" w:firstRowLastColumn="0" w:lastRowFirstColumn="0" w:lastRowLastColumn="0"/>
-              <w:rPr>
-                <w:b w:val="0"/>
-                <w:bCs w:val="0"/>
-              </w:rPr>
-            </w:pPr>
-            <w:proofErr w:type="spellStart"/>
-            <w:r>
-              <w:rPr>
-                <w:b w:val="0"/>
-                <w:bCs w:val="0"/>
-              </w:rPr>
-              <w:t>nuovoTemplate</w:t>
-            </w:r>
-            <w:proofErr w:type="spellEnd"/>
-            <w:r>
-              <w:rPr>
-                <w:b w:val="0"/>
-                <w:bCs w:val="0"/>
-              </w:rPr>
-              <w:t>(</w:t>
-            </w:r>
-            <w:r>
-              <w:rPr>
-                <w:b w:val="0"/>
-                <w:bCs w:val="0"/>
-              </w:rPr>
-              <w:t xml:space="preserve">nome: </w:t>
-            </w:r>
-            <w:proofErr w:type="spellStart"/>
-            <w:r>
-              <w:rPr>
-                <w:b w:val="0"/>
-                <w:bCs w:val="0"/>
-              </w:rPr>
-              <w:t>String</w:t>
-            </w:r>
-            <w:proofErr w:type="spellEnd"/>
-            <w:r>
-              <w:rPr>
-                <w:b w:val="0"/>
-                <w:bCs w:val="0"/>
-              </w:rPr>
-              <w:t>)</w:t>
-            </w:r>
-          </w:p>
-        </w:tc>
-      </w:tr>
-      <w:tr>
-        <w:trPr>
-          <w:cnfStyle w:val="000000100000" w:firstRow="0" w:lastRow="0" w:firstColumn="0" w:lastColumn="0" w:oddVBand="0" w:evenVBand="0" w:oddHBand="1" w:evenHBand="0" w:firstRowFirstColumn="0" w:firstRowLastColumn="0" w:lastRowFirstColumn="0" w:lastRowLastColumn="0"/>
-        </w:trPr>
-        <w:tc>
-          <w:tcPr>
-            <w:cnfStyle w:val="001000000000" w:firstRow="0" w:lastRow="0" w:firstColumn="1" w:lastColumn="0" w:oddVBand="0" w:evenVBand="0" w:oddHBand="0" w:evenHBand="0" w:firstRowFirstColumn="0" w:firstRowLastColumn="0" w:lastRowFirstColumn="0" w:lastRowLastColumn="0"/>
-            <w:tcW w:w="4531" w:type="dxa"/>
-            <w:tcBorders>
-              <w:left w:val="nil"/>
-              <w:right w:val="nil"/>
-            </w:tcBorders>
-            <w:hideMark/>
-          </w:tcPr>
-          <w:p>
-            <w:r>
-              <w:t>Riferimenti</w:t>
-            </w:r>
-          </w:p>
-        </w:tc>
-        <w:tc>
-          <w:tcPr>
-            <w:tcW w:w="4531" w:type="dxa"/>
-            <w:tcBorders>
-              <w:left w:val="nil"/>
-              <w:right w:val="nil"/>
-            </w:tcBorders>
-            <w:hideMark/>
-          </w:tcPr>
-          <w:p>
-            <w:pPr>
-              <w:cnfStyle w:val="000000100000" w:firstRow="0" w:lastRow="0" w:firstColumn="0" w:lastColumn="0" w:oddVBand="0" w:evenVBand="0" w:oddHBand="1" w:evenHBand="0" w:firstRowFirstColumn="0" w:firstRowLastColumn="0" w:lastRowFirstColumn="0" w:lastRowLastColumn="0"/>
-            </w:pPr>
-            <w:r>
-              <w:t>UC2</w:t>
-            </w:r>
-            <w:r>
-              <w:t xml:space="preserve">: </w:t>
-            </w:r>
-            <w:r>
-              <w:t>Crea template di test personalizzato</w:t>
-            </w:r>
-          </w:p>
-        </w:tc>
-      </w:tr>
-      <w:tr>
-        <w:tc>
-          <w:tcPr>
-            <w:cnfStyle w:val="001000000000" w:firstRow="0" w:lastRow="0" w:firstColumn="1" w:lastColumn="0" w:oddVBand="0" w:evenVBand="0" w:oddHBand="0" w:evenHBand="0" w:firstRowFirstColumn="0" w:firstRowLastColumn="0" w:lastRowFirstColumn="0" w:lastRowLastColumn="0"/>
-            <w:tcW w:w="4531" w:type="dxa"/>
-            <w:tcBorders>
-              <w:top w:val="nil"/>
-              <w:left w:val="nil"/>
-              <w:bottom w:val="nil"/>
-              <w:right w:val="nil"/>
-            </w:tcBorders>
-            <w:hideMark/>
-          </w:tcPr>
-          <w:p>
-            <w:r>
-              <w:t>Pre-condizioni</w:t>
-            </w:r>
-          </w:p>
-        </w:tc>
-        <w:tc>
-          <w:tcPr>
-            <w:tcW w:w="4531" w:type="dxa"/>
-            <w:tcBorders>
-              <w:top w:val="nil"/>
-              <w:left w:val="nil"/>
-              <w:bottom w:val="nil"/>
-              <w:right w:val="nil"/>
-            </w:tcBorders>
-            <w:hideMark/>
-          </w:tcPr>
-          <w:p>
-            <w:pPr>
-              <w:jc w:val="both"/>
-              <w:cnfStyle w:val="000000000000" w:firstRow="0" w:lastRow="0" w:firstColumn="0" w:lastColumn="0" w:oddVBand="0" w:evenVBand="0" w:oddHBand="0" w:evenHBand="0" w:firstRowFirstColumn="0" w:firstRowLastColumn="0" w:lastRowFirstColumn="0" w:lastRowLastColumn="0"/>
-            </w:pPr>
-            <w:r>
-              <w:t>-</w:t>
-            </w:r>
-          </w:p>
-        </w:tc>
-      </w:tr>
-      <w:tr>
-        <w:trPr>
-          <w:cnfStyle w:val="000000100000" w:firstRow="0" w:lastRow="0" w:firstColumn="0" w:lastColumn="0" w:oddVBand="0" w:evenVBand="0" w:oddHBand="1" w:evenHBand="0" w:firstRowFirstColumn="0" w:firstRowLastColumn="0" w:lastRowFirstColumn="0" w:lastRowLastColumn="0"/>
-        </w:trPr>
-        <w:tc>
-          <w:tcPr>
-            <w:cnfStyle w:val="001000000000" w:firstRow="0" w:lastRow="0" w:firstColumn="1" w:lastColumn="0" w:oddVBand="0" w:evenVBand="0" w:oddHBand="0" w:evenHBand="0" w:firstRowFirstColumn="0" w:firstRowLastColumn="0" w:lastRowFirstColumn="0" w:lastRowLastColumn="0"/>
-            <w:tcW w:w="4531" w:type="dxa"/>
-            <w:tcBorders>
-              <w:left w:val="nil"/>
-              <w:right w:val="nil"/>
-            </w:tcBorders>
-            <w:hideMark/>
-          </w:tcPr>
-          <w:p>
-            <w:r>
-              <w:t>Post-condizioni</w:t>
-            </w:r>
-          </w:p>
-        </w:tc>
-        <w:tc>
-          <w:tcPr>
-            <w:tcW w:w="4531" w:type="dxa"/>
-            <w:tcBorders>
-              <w:left w:val="nil"/>
-              <w:right w:val="nil"/>
-            </w:tcBorders>
-            <w:hideMark/>
-          </w:tcPr>
-          <w:p>
-            <w:pPr>
-              <w:pStyle w:val="Paragrafoelenco"/>
-              <w:numPr>
-                <w:ilvl w:val="0"/>
-                <w:numId w:val="29"/>
-              </w:numPr>
-              <w:cnfStyle w:val="000000100000" w:firstRow="0" w:lastRow="0" w:firstColumn="0" w:lastColumn="0" w:oddVBand="0" w:evenVBand="0" w:oddHBand="1" w:evenHBand="0" w:firstRowFirstColumn="0" w:firstRowLastColumn="0" w:lastRowFirstColumn="0" w:lastRowLastColumn="0"/>
-            </w:pPr>
-            <w:r>
-              <w:t>È</w:t>
-            </w:r>
-            <w:r>
-              <w:t xml:space="preserve"> stata creata l’istanza </w:t>
-            </w:r>
-            <w:proofErr w:type="spellStart"/>
-            <w:r>
-              <w:rPr>
-                <w:i/>
-                <w:iCs/>
-              </w:rPr>
-              <w:t>tp</w:t>
-            </w:r>
-            <w:proofErr w:type="spellEnd"/>
-            <w:r>
-              <w:t xml:space="preserve"> di </w:t>
-            </w:r>
-            <w:proofErr w:type="spellStart"/>
-            <w:r>
-              <w:t>TemplatePersonalizzato</w:t>
-            </w:r>
-            <w:proofErr w:type="spellEnd"/>
-            <w:r>
-              <w:t xml:space="preserve"> con </w:t>
-            </w:r>
-            <w:proofErr w:type="spellStart"/>
-            <w:r>
-              <w:rPr>
-                <w:i/>
-                <w:iCs/>
-              </w:rPr>
-              <w:t>tp.nome</w:t>
-            </w:r>
-            <w:proofErr w:type="spellEnd"/>
-            <w:r>
-              <w:t xml:space="preserve">=nome ed è stata associata allo </w:t>
-            </w:r>
-            <w:proofErr w:type="spellStart"/>
-            <w:r>
-              <w:t>Stuende</w:t>
-            </w:r>
-            <w:proofErr w:type="spellEnd"/>
-            <w:r>
-              <w:t xml:space="preserve"> s tramite l’associazione “corrente”.</w:t>
-            </w:r>
-          </w:p>
-        </w:tc>
-      </w:tr>
-    </w:tbl>
-    <w:p>
-      <w:pPr>
-        <w:pStyle w:val="Titolo3"/>
-        <w:numPr>
-          <w:ilvl w:val="0"/>
-          <w:numId w:val="0"/>
-        </w:numPr>
-        <w:ind w:left="720" w:hanging="720"/>
-        <w:rPr>
-          <w:sz w:val="32"/>
-          <w:szCs w:val="32"/>
-        </w:rPr>
-      </w:pPr>
-      <w:bookmarkStart w:id="7" w:name="_Toc94192401"/>
-      <w:r>
-        <w:rPr>
-          <w:sz w:val="32"/>
-          <w:szCs w:val="32"/>
-        </w:rPr>
-        <w:t>CO2</w:t>
       </w:r>
       <w:bookmarkEnd w:id="7"/>
     </w:p>
@@ -3225,7 +2939,7 @@
                 <w:b w:val="0"/>
                 <w:bCs w:val="0"/>
               </w:rPr>
-              <w:t>inserisciPunteggio</w:t>
+              <w:t>nuovoTemplate</w:t>
             </w:r>
             <w:proofErr w:type="spellEnd"/>
             <w:r>
@@ -3235,54 +2949,22 @@
               </w:rPr>
               <w:t>(</w:t>
             </w:r>
+            <w:r>
+              <w:rPr>
+                <w:b w:val="0"/>
+                <w:bCs w:val="0"/>
+              </w:rPr>
+              <w:t xml:space="preserve">nome: </w:t>
+            </w:r>
             <w:proofErr w:type="spellStart"/>
             <w:r>
               <w:rPr>
                 <w:b w:val="0"/>
                 <w:bCs w:val="0"/>
               </w:rPr>
-              <w:t>rispostaCorretta</w:t>
+              <w:t>String</w:t>
             </w:r>
             <w:proofErr w:type="spellEnd"/>
-            <w:r>
-              <w:rPr>
-                <w:b w:val="0"/>
-                <w:bCs w:val="0"/>
-              </w:rPr>
-              <w:t xml:space="preserve">: float, </w:t>
-            </w:r>
-            <w:proofErr w:type="spellStart"/>
-            <w:r>
-              <w:rPr>
-                <w:b w:val="0"/>
-                <w:bCs w:val="0"/>
-              </w:rPr>
-              <w:t>rispostaErrata</w:t>
-            </w:r>
-            <w:proofErr w:type="spellEnd"/>
-            <w:r>
-              <w:rPr>
-                <w:b w:val="0"/>
-                <w:bCs w:val="0"/>
-              </w:rPr>
-              <w:t xml:space="preserve">: float, </w:t>
-            </w:r>
-            <w:proofErr w:type="spellStart"/>
-            <w:r>
-              <w:rPr>
-                <w:b w:val="0"/>
-                <w:bCs w:val="0"/>
-              </w:rPr>
-              <w:t>rispostaNonData</w:t>
-            </w:r>
-            <w:proofErr w:type="spellEnd"/>
-            <w:r>
-              <w:rPr>
-                <w:b w:val="0"/>
-                <w:bCs w:val="0"/>
-              </w:rPr>
-              <w:t>: float</w:t>
-            </w:r>
             <w:r>
               <w:rPr>
                 <w:b w:val="0"/>
@@ -3327,7 +3009,13 @@
               <w:cnfStyle w:val="000000100000" w:firstRow="0" w:lastRow="0" w:firstColumn="0" w:lastColumn="0" w:oddVBand="0" w:evenVBand="0" w:oddHBand="1" w:evenHBand="0" w:firstRowFirstColumn="0" w:firstRowLastColumn="0" w:lastRowFirstColumn="0" w:lastRowLastColumn="0"/>
             </w:pPr>
             <w:r>
-              <w:t>UC2: Crea template di test personalizzato</w:t>
+              <w:t>UC2</w:t>
+            </w:r>
+            <w:r>
+              <w:t xml:space="preserve">: </w:t>
+            </w:r>
+            <w:r>
+              <w:t>Crea template di test personalizzato</w:t>
             </w:r>
           </w:p>
         </w:tc>
@@ -3364,30 +3052,11 @@
           </w:tcPr>
           <w:p>
             <w:pPr>
+              <w:jc w:val="both"/>
               <w:cnfStyle w:val="000000000000" w:firstRow="0" w:lastRow="0" w:firstColumn="0" w:lastColumn="0" w:oddVBand="0" w:evenVBand="0" w:oddHBand="0" w:evenHBand="0" w:firstRowFirstColumn="0" w:firstRowLastColumn="0" w:lastRowFirstColumn="0" w:lastRowLastColumn="0"/>
             </w:pPr>
             <w:r>
-              <w:t xml:space="preserve">È in corso la creazione di un </w:t>
-            </w:r>
-            <w:proofErr w:type="spellStart"/>
-            <w:r>
-              <w:t>TemplatePersonalizzato</w:t>
-            </w:r>
-            <w:proofErr w:type="spellEnd"/>
-            <w:r>
-              <w:t xml:space="preserve"> </w:t>
-            </w:r>
-            <w:proofErr w:type="spellStart"/>
-            <w:r>
-              <w:rPr>
-                <w:i/>
-                <w:iCs/>
-              </w:rPr>
-              <w:t>tp</w:t>
-            </w:r>
-            <w:proofErr w:type="spellEnd"/>
-            <w:r>
-              <w:t>.</w:t>
+              <w:t>-</w:t>
             </w:r>
           </w:p>
         </w:tc>
@@ -3426,22 +3095,35 @@
               <w:pStyle w:val="Paragrafoelenco"/>
               <w:numPr>
                 <w:ilvl w:val="0"/>
-                <w:numId w:val="30"/>
+                <w:numId w:val="29"/>
               </w:numPr>
               <w:cnfStyle w:val="000000100000" w:firstRow="0" w:lastRow="0" w:firstColumn="0" w:lastColumn="0" w:oddVBand="0" w:evenVBand="0" w:oddHBand="1" w:evenHBand="0" w:firstRowFirstColumn="0" w:firstRowLastColumn="0" w:lastRowFirstColumn="0" w:lastRowLastColumn="0"/>
             </w:pPr>
             <w:r>
-              <w:t xml:space="preserve">È stata inizializzata l’istanza </w:t>
-            </w:r>
+              <w:t>È</w:t>
+            </w:r>
+            <w:r>
+              <w:t xml:space="preserve"> stata creata l’istanza </w:t>
+            </w:r>
+            <w:proofErr w:type="spellStart"/>
             <w:r>
               <w:rPr>
                 <w:i/>
                 <w:iCs/>
               </w:rPr>
-              <w:t>p</w:t>
-            </w:r>
-            <w:r>
-              <w:t xml:space="preserve"> di Punteggio ed è stata associata a </w:t>
+              <w:t>tp</w:t>
+            </w:r>
+            <w:proofErr w:type="spellEnd"/>
+            <w:r>
+              <w:t xml:space="preserve"> di </w:t>
+            </w:r>
+            <w:proofErr w:type="spellStart"/>
+            <w:r>
+              <w:t>TemplatePersonalizzato</w:t>
+            </w:r>
+            <w:proofErr w:type="spellEnd"/>
+            <w:r>
+              <w:t xml:space="preserve"> con </w:t>
             </w:r>
             <w:proofErr w:type="spellStart"/>
             <w:r>
@@ -3449,11 +3131,19 @@
                 <w:i/>
                 <w:iCs/>
               </w:rPr>
-              <w:t>tp</w:t>
+              <w:t>tp.nome</w:t>
             </w:r>
             <w:proofErr w:type="spellEnd"/>
             <w:r>
-              <w:t xml:space="preserve"> tramite l’associazione “attribuisce”.</w:t>
+              <w:t xml:space="preserve">=nome ed è stata associata allo </w:t>
+            </w:r>
+            <w:proofErr w:type="spellStart"/>
+            <w:r>
+              <w:t>Stuende</w:t>
+            </w:r>
+            <w:proofErr w:type="spellEnd"/>
+            <w:r>
+              <w:t xml:space="preserve"> s tramite l’associazione “corrente”.</w:t>
             </w:r>
           </w:p>
         </w:tc>
@@ -3472,13 +3162,13 @@
           <w:szCs w:val="32"/>
         </w:rPr>
       </w:pPr>
-      <w:bookmarkStart w:id="8" w:name="_Toc94192402"/>
+      <w:bookmarkStart w:id="8" w:name="_Toc94629311"/>
       <w:r>
         <w:rPr>
           <w:sz w:val="32"/>
           <w:szCs w:val="32"/>
         </w:rPr>
-        <w:t>CO3</w:t>
+        <w:t>CO2</w:t>
       </w:r>
       <w:bookmarkEnd w:id="8"/>
     </w:p>
@@ -3537,14 +3227,7 @@
                 <w:b w:val="0"/>
                 <w:bCs w:val="0"/>
               </w:rPr>
-              <w:t>inserisci</w:t>
-            </w:r>
-            <w:r>
-              <w:rPr>
-                <w:b w:val="0"/>
-                <w:bCs w:val="0"/>
-              </w:rPr>
-              <w:t>TempoMedio</w:t>
+              <w:t>inserisciPunteggio</w:t>
             </w:r>
             <w:proofErr w:type="spellEnd"/>
             <w:r>
@@ -3560,7 +3243,7 @@
                 <w:b w:val="0"/>
                 <w:bCs w:val="0"/>
               </w:rPr>
-              <w:t>tempoMedio</w:t>
+              <w:t>rispostaCorretta</w:t>
             </w:r>
             <w:proofErr w:type="spellEnd"/>
             <w:r>
@@ -3568,7 +3251,7 @@
                 <w:b w:val="0"/>
                 <w:bCs w:val="0"/>
               </w:rPr>
-              <w:t xml:space="preserve">: </w:t>
+              <w:t xml:space="preserve">: float, </w:t>
             </w:r>
             <w:proofErr w:type="spellStart"/>
             <w:r>
@@ -3576,9 +3259,32 @@
                 <w:b w:val="0"/>
                 <w:bCs w:val="0"/>
               </w:rPr>
-              <w:t>int</w:t>
+              <w:t>rispostaErrata</w:t>
             </w:r>
             <w:proofErr w:type="spellEnd"/>
+            <w:r>
+              <w:rPr>
+                <w:b w:val="0"/>
+                <w:bCs w:val="0"/>
+              </w:rPr>
+              <w:t xml:space="preserve">: float, </w:t>
+            </w:r>
+            <w:proofErr w:type="spellStart"/>
+            <w:r>
+              <w:rPr>
+                <w:b w:val="0"/>
+                <w:bCs w:val="0"/>
+              </w:rPr>
+              <w:t>rispostaNonData</w:t>
+            </w:r>
+            <w:proofErr w:type="spellEnd"/>
+            <w:r>
+              <w:rPr>
+                <w:b w:val="0"/>
+                <w:bCs w:val="0"/>
+              </w:rPr>
+              <w:t>: float</w:t>
+            </w:r>
             <w:r>
               <w:rPr>
                 <w:b w:val="0"/>
@@ -3727,37 +3433,29 @@
               <w:cnfStyle w:val="000000100000" w:firstRow="0" w:lastRow="0" w:firstColumn="0" w:lastColumn="0" w:oddVBand="0" w:evenVBand="0" w:oddHBand="1" w:evenHBand="0" w:firstRowFirstColumn="0" w:firstRowLastColumn="0" w:lastRowFirstColumn="0" w:lastRowLastColumn="0"/>
             </w:pPr>
             <w:r>
-              <w:t xml:space="preserve">L’attributo </w:t>
-            </w:r>
-            <w:proofErr w:type="spellStart"/>
+              <w:t xml:space="preserve">È stata inizializzata l’istanza </w:t>
+            </w:r>
             <w:r>
               <w:rPr>
                 <w:i/>
                 <w:iCs/>
               </w:rPr>
-              <w:t>tp</w:t>
-            </w:r>
-            <w:r>
-              <w:t>.</w:t>
-            </w:r>
+              <w:t>p</w:t>
+            </w:r>
+            <w:r>
+              <w:t xml:space="preserve"> di Punteggio ed è stata associata a </w:t>
+            </w:r>
+            <w:proofErr w:type="spellStart"/>
             <w:r>
               <w:rPr>
                 <w:i/>
                 <w:iCs/>
               </w:rPr>
-              <w:t>tempoMedio</w:t>
+              <w:t>tp</w:t>
             </w:r>
             <w:proofErr w:type="spellEnd"/>
             <w:r>
-              <w:t xml:space="preserve"> è stato inizializzato a </w:t>
-            </w:r>
-            <w:proofErr w:type="spellStart"/>
-            <w:r>
-              <w:t>tempoMedio</w:t>
-            </w:r>
-            <w:proofErr w:type="spellEnd"/>
-            <w:r>
-              <w:t>.</w:t>
+              <w:t xml:space="preserve"> tramite l’associazione “attribuisce”.</w:t>
             </w:r>
           </w:p>
         </w:tc>
@@ -3776,13 +3474,13 @@
           <w:szCs w:val="32"/>
         </w:rPr>
       </w:pPr>
-      <w:bookmarkStart w:id="9" w:name="_Toc94192403"/>
+      <w:bookmarkStart w:id="9" w:name="_Toc94629312"/>
       <w:r>
         <w:rPr>
           <w:sz w:val="32"/>
           <w:szCs w:val="32"/>
         </w:rPr>
-        <w:t>CO4</w:t>
+        <w:t>CO3</w:t>
       </w:r>
       <w:bookmarkEnd w:id="9"/>
     </w:p>
@@ -3841,7 +3539,14 @@
                 <w:b w:val="0"/>
                 <w:bCs w:val="0"/>
               </w:rPr>
-              <w:t>inserisciFormato</w:t>
+              <w:t>inserisci</w:t>
+            </w:r>
+            <w:r>
+              <w:rPr>
+                <w:b w:val="0"/>
+                <w:bCs w:val="0"/>
+              </w:rPr>
+              <w:t>TempoMedio</w:t>
             </w:r>
             <w:proofErr w:type="spellEnd"/>
             <w:r>
@@ -3857,76 +3562,7 @@
                 <w:b w:val="0"/>
                 <w:bCs w:val="0"/>
               </w:rPr>
-              <w:t>numRisposte</w:t>
-            </w:r>
-            <w:proofErr w:type="spellEnd"/>
-            <w:r>
-              <w:rPr>
-                <w:b w:val="0"/>
-                <w:bCs w:val="0"/>
-              </w:rPr>
-              <w:t>:</w:t>
-            </w:r>
-            <w:r>
-              <w:rPr>
-                <w:b w:val="0"/>
-                <w:bCs w:val="0"/>
-              </w:rPr>
-              <w:t xml:space="preserve"> </w:t>
-            </w:r>
-            <w:proofErr w:type="spellStart"/>
-            <w:r>
-              <w:rPr>
-                <w:b w:val="0"/>
-                <w:bCs w:val="0"/>
-              </w:rPr>
-              <w:t>int</w:t>
-            </w:r>
-            <w:proofErr w:type="spellEnd"/>
-            <w:r>
-              <w:rPr>
-                <w:b w:val="0"/>
-                <w:bCs w:val="0"/>
-              </w:rPr>
-              <w:t xml:space="preserve">, </w:t>
-            </w:r>
-            <w:proofErr w:type="spellStart"/>
-            <w:r>
-              <w:rPr>
-                <w:b w:val="0"/>
-                <w:bCs w:val="0"/>
-              </w:rPr>
-              <w:t>min</w:t>
-            </w:r>
-            <w:r>
-              <w:rPr>
-                <w:b w:val="0"/>
-                <w:bCs w:val="0"/>
-              </w:rPr>
-              <w:t>RisposteCorrette</w:t>
-            </w:r>
-            <w:r>
-              <w:rPr>
-                <w:b w:val="0"/>
-                <w:bCs w:val="0"/>
-              </w:rPr>
-              <w:t>:int</w:t>
-            </w:r>
-            <w:proofErr w:type="spellEnd"/>
-            <w:r>
-              <w:rPr>
-                <w:b w:val="0"/>
-                <w:bCs w:val="0"/>
-              </w:rPr>
-              <w:t xml:space="preserve">, </w:t>
-            </w:r>
-            <w:proofErr w:type="spellStart"/>
-            <w:r>
-              <w:rPr>
-                <w:b w:val="0"/>
-                <w:bCs w:val="0"/>
-              </w:rPr>
-              <w:t>maxRisposteCorrette</w:t>
+              <w:t>tempoMedio</w:t>
             </w:r>
             <w:proofErr w:type="spellEnd"/>
             <w:r>
@@ -4093,72 +3729,37 @@
               <w:cnfStyle w:val="000000100000" w:firstRow="0" w:lastRow="0" w:firstColumn="0" w:lastColumn="0" w:oddVBand="0" w:evenVBand="0" w:oddHBand="1" w:evenHBand="0" w:firstRowFirstColumn="0" w:firstRowLastColumn="0" w:lastRowFirstColumn="0" w:lastRowLastColumn="0"/>
             </w:pPr>
             <w:r>
-              <w:t xml:space="preserve">È stata </w:t>
-            </w:r>
-            <w:r>
-              <w:t xml:space="preserve">inizializzata l’istanza </w:t>
-            </w:r>
+              <w:t xml:space="preserve">L’attributo </w:t>
+            </w:r>
+            <w:proofErr w:type="spellStart"/>
             <w:r>
               <w:rPr>
                 <w:i/>
                 <w:iCs/>
               </w:rPr>
-              <w:t>f</w:t>
-            </w:r>
-            <w:r>
-              <w:t xml:space="preserve"> di Formato ed è stata associata a </w:t>
-            </w:r>
-            <w:proofErr w:type="spellStart"/>
+              <w:t>tp</w:t>
+            </w:r>
+            <w:r>
+              <w:t>.</w:t>
+            </w:r>
             <w:r>
               <w:rPr>
                 <w:i/>
                 <w:iCs/>
               </w:rPr>
-              <w:t>tp</w:t>
+              <w:t>tempoMedio</w:t>
             </w:r>
             <w:proofErr w:type="spellEnd"/>
             <w:r>
-              <w:t xml:space="preserve"> tramite l’associazione “richiede”.</w:t>
-            </w:r>
-          </w:p>
-          <w:p>
-            <w:pPr>
-              <w:pStyle w:val="Paragrafoelenco"/>
-              <w:numPr>
-                <w:ilvl w:val="0"/>
-                <w:numId w:val="30"/>
-              </w:numPr>
-              <w:cnfStyle w:val="000000100000" w:firstRow="0" w:lastRow="0" w:firstColumn="0" w:lastColumn="0" w:oddVBand="0" w:evenVBand="0" w:oddHBand="1" w:evenHBand="0" w:firstRowFirstColumn="0" w:firstRowLastColumn="0" w:lastRowFirstColumn="0" w:lastRowLastColumn="0"/>
-            </w:pPr>
-            <w:r>
-              <w:t>Il Sistema restituisce allo Studente le</w:t>
-            </w:r>
-          </w:p>
-          <w:p>
-            <w:pPr>
-              <w:pStyle w:val="Paragrafoelenco"/>
-              <w:cnfStyle w:val="000000100000" w:firstRow="0" w:lastRow="0" w:firstColumn="0" w:lastColumn="0" w:oddVBand="0" w:evenVBand="0" w:oddHBand="1" w:evenHBand="0" w:firstRowFirstColumn="0" w:firstRowLastColumn="0" w:lastRowFirstColumn="0" w:lastRowLastColumn="0"/>
-            </w:pPr>
-            <w:r>
-              <w:t xml:space="preserve">istanze </w:t>
-            </w:r>
-            <w:r>
-              <w:rPr>
-                <w:i/>
-                <w:iCs/>
-              </w:rPr>
-              <w:t>m</w:t>
-            </w:r>
-            <w:r>
-              <w:rPr>
-                <w:i/>
-                <w:iCs/>
-                <w:vertAlign w:val="subscript"/>
-              </w:rPr>
-              <w:t>i</w:t>
-            </w:r>
-            <w:r>
-              <w:t xml:space="preserve"> delle Materie disponibili.</w:t>
+              <w:t xml:space="preserve"> è stato inizializzato a </w:t>
+            </w:r>
+            <w:proofErr w:type="spellStart"/>
+            <w:r>
+              <w:t>tempoMedio</w:t>
+            </w:r>
+            <w:proofErr w:type="spellEnd"/>
+            <w:r>
+              <w:t>.</w:t>
             </w:r>
           </w:p>
         </w:tc>
@@ -4177,14 +3778,13 @@
           <w:szCs w:val="32"/>
         </w:rPr>
       </w:pPr>
-      <w:bookmarkStart w:id="10" w:name="_Toc94192404"/>
+      <w:bookmarkStart w:id="10" w:name="_Toc94629313"/>
       <w:r>
         <w:rPr>
           <w:sz w:val="32"/>
           <w:szCs w:val="32"/>
         </w:rPr>
-        <w:lastRenderedPageBreak/>
-        <w:t>CO5</w:t>
+        <w:t>CO4</w:t>
       </w:r>
       <w:bookmarkEnd w:id="10"/>
     </w:p>
@@ -4243,7 +3843,7 @@
                 <w:b w:val="0"/>
                 <w:bCs w:val="0"/>
               </w:rPr>
-              <w:t>creaSezione</w:t>
+              <w:t>inserisciFormato</w:t>
             </w:r>
             <w:proofErr w:type="spellEnd"/>
             <w:r>
@@ -4259,7 +3859,7 @@
                 <w:b w:val="0"/>
                 <w:bCs w:val="0"/>
               </w:rPr>
-              <w:t>codiceMateria</w:t>
+              <w:t>numRisposte</w:t>
             </w:r>
             <w:proofErr w:type="spellEnd"/>
             <w:r>
@@ -4267,71 +3867,76 @@
                 <w:b w:val="0"/>
                 <w:bCs w:val="0"/>
               </w:rPr>
+              <w:t>:</w:t>
+            </w:r>
+            <w:r>
+              <w:rPr>
+                <w:b w:val="0"/>
+                <w:bCs w:val="0"/>
+              </w:rPr>
+              <w:t xml:space="preserve"> </w:t>
+            </w:r>
+            <w:proofErr w:type="spellStart"/>
+            <w:r>
+              <w:rPr>
+                <w:b w:val="0"/>
+                <w:bCs w:val="0"/>
+              </w:rPr>
+              <w:t>int</w:t>
+            </w:r>
+            <w:proofErr w:type="spellEnd"/>
+            <w:r>
+              <w:rPr>
+                <w:b w:val="0"/>
+                <w:bCs w:val="0"/>
+              </w:rPr>
+              <w:t xml:space="preserve">, </w:t>
+            </w:r>
+            <w:proofErr w:type="spellStart"/>
+            <w:r>
+              <w:rPr>
+                <w:b w:val="0"/>
+                <w:bCs w:val="0"/>
+              </w:rPr>
+              <w:t>min</w:t>
+            </w:r>
+            <w:r>
+              <w:rPr>
+                <w:b w:val="0"/>
+                <w:bCs w:val="0"/>
+              </w:rPr>
+              <w:t>RisposteCorrette</w:t>
+            </w:r>
+            <w:r>
+              <w:rPr>
+                <w:b w:val="0"/>
+                <w:bCs w:val="0"/>
+              </w:rPr>
+              <w:t>:int</w:t>
+            </w:r>
+            <w:proofErr w:type="spellEnd"/>
+            <w:r>
+              <w:rPr>
+                <w:b w:val="0"/>
+                <w:bCs w:val="0"/>
+              </w:rPr>
+              <w:t xml:space="preserve">, </w:t>
+            </w:r>
+            <w:proofErr w:type="spellStart"/>
+            <w:r>
+              <w:rPr>
+                <w:b w:val="0"/>
+                <w:bCs w:val="0"/>
+              </w:rPr>
+              <w:t>maxRisposteCorrette</w:t>
+            </w:r>
+            <w:proofErr w:type="spellEnd"/>
+            <w:r>
+              <w:rPr>
+                <w:b w:val="0"/>
+                <w:bCs w:val="0"/>
+              </w:rPr>
               <w:t xml:space="preserve">: </w:t>
-            </w:r>
-            <w:proofErr w:type="spellStart"/>
-            <w:r>
-              <w:rPr>
-                <w:b w:val="0"/>
-                <w:bCs w:val="0"/>
-              </w:rPr>
-              <w:t>String</w:t>
-            </w:r>
-            <w:proofErr w:type="spellEnd"/>
-            <w:r>
-              <w:rPr>
-                <w:b w:val="0"/>
-                <w:bCs w:val="0"/>
-              </w:rPr>
-              <w:t xml:space="preserve">, </w:t>
-            </w:r>
-            <w:proofErr w:type="spellStart"/>
-            <w:r>
-              <w:rPr>
-                <w:b w:val="0"/>
-                <w:bCs w:val="0"/>
-              </w:rPr>
-              <w:t>numQuesiti</w:t>
-            </w:r>
-            <w:proofErr w:type="spellEnd"/>
-            <w:r>
-              <w:rPr>
-                <w:b w:val="0"/>
-                <w:bCs w:val="0"/>
-              </w:rPr>
-              <w:t xml:space="preserve"> </w:t>
-            </w:r>
-            <w:proofErr w:type="spellStart"/>
-            <w:r>
-              <w:rPr>
-                <w:b w:val="0"/>
-                <w:bCs w:val="0"/>
-              </w:rPr>
-              <w:t>int</w:t>
-            </w:r>
-            <w:proofErr w:type="spellEnd"/>
-            <w:r>
-              <w:rPr>
-                <w:b w:val="0"/>
-                <w:bCs w:val="0"/>
-              </w:rPr>
-              <w:t xml:space="preserve">, </w:t>
-            </w:r>
-            <w:proofErr w:type="spellStart"/>
-            <w:r>
-              <w:rPr>
-                <w:b w:val="0"/>
-                <w:bCs w:val="0"/>
-              </w:rPr>
-              <w:t>difficoltàMedia</w:t>
-            </w:r>
-            <w:proofErr w:type="spellEnd"/>
-            <w:r>
-              <w:rPr>
-                <w:b w:val="0"/>
-                <w:bCs w:val="0"/>
-              </w:rPr>
-              <w:t xml:space="preserve"> </w:t>
             </w:r>
             <w:proofErr w:type="spellStart"/>
             <w:r>
@@ -4485,22 +4090,25 @@
               <w:pStyle w:val="Paragrafoelenco"/>
               <w:numPr>
                 <w:ilvl w:val="0"/>
-                <w:numId w:val="31"/>
+                <w:numId w:val="30"/>
               </w:numPr>
               <w:cnfStyle w:val="000000100000" w:firstRow="0" w:lastRow="0" w:firstColumn="0" w:lastColumn="0" w:oddVBand="0" w:evenVBand="0" w:oddHBand="1" w:evenHBand="0" w:firstRowFirstColumn="0" w:firstRowLastColumn="0" w:lastRowFirstColumn="0" w:lastRowLastColumn="0"/>
             </w:pPr>
             <w:r>
-              <w:t xml:space="preserve">È stata inizializzata l’istanza </w:t>
+              <w:t xml:space="preserve">È stata </w:t>
+            </w:r>
+            <w:r>
+              <w:t xml:space="preserve">inizializzata l’istanza </w:t>
             </w:r>
             <w:r>
               <w:rPr>
                 <w:i/>
                 <w:iCs/>
               </w:rPr>
-              <w:t>s</w:t>
-            </w:r>
-            <w:r>
-              <w:t xml:space="preserve"> di Sezione ed è stata associata a </w:t>
+              <w:t>f</w:t>
+            </w:r>
+            <w:r>
+              <w:t xml:space="preserve"> di Formato ed è stata associata a </w:t>
             </w:r>
             <w:proofErr w:type="spellStart"/>
             <w:r>
@@ -4512,7 +4120,7 @@
             </w:r>
             <w:proofErr w:type="spellEnd"/>
             <w:r>
-              <w:t xml:space="preserve"> tramite l’associazione “contiene”.</w:t>
+              <w:t xml:space="preserve"> tramite l’associazione “richiede”.</w:t>
             </w:r>
           </w:p>
           <w:p>
@@ -4520,52 +4128,39 @@
               <w:pStyle w:val="Paragrafoelenco"/>
               <w:numPr>
                 <w:ilvl w:val="0"/>
-                <w:numId w:val="31"/>
+                <w:numId w:val="30"/>
               </w:numPr>
               <w:cnfStyle w:val="000000100000" w:firstRow="0" w:lastRow="0" w:firstColumn="0" w:lastColumn="0" w:oddVBand="0" w:evenVBand="0" w:oddHBand="1" w:evenHBand="0" w:firstRowFirstColumn="0" w:firstRowLastColumn="0" w:lastRowFirstColumn="0" w:lastRowLastColumn="0"/>
             </w:pPr>
             <w:r>
-              <w:t xml:space="preserve">L’istanza </w:t>
+              <w:t>Il Sistema restituisce allo Studente le</w:t>
+            </w:r>
+          </w:p>
+          <w:p>
+            <w:pPr>
+              <w:pStyle w:val="Paragrafoelenco"/>
+              <w:cnfStyle w:val="000000100000" w:firstRow="0" w:lastRow="0" w:firstColumn="0" w:lastColumn="0" w:oddVBand="0" w:evenVBand="0" w:oddHBand="1" w:evenHBand="0" w:firstRowFirstColumn="0" w:firstRowLastColumn="0" w:lastRowFirstColumn="0" w:lastRowLastColumn="0"/>
+            </w:pPr>
+            <w:r>
+              <w:t xml:space="preserve">istanze </w:t>
             </w:r>
             <w:r>
               <w:rPr>
                 <w:i/>
                 <w:iCs/>
               </w:rPr>
-              <w:t>s</w:t>
-            </w:r>
-            <w:r>
-              <w:t xml:space="preserve"> è stata associata all’istanza </w:t>
+              <w:t>m</w:t>
             </w:r>
             <w:r>
               <w:rPr>
                 <w:i/>
                 <w:iCs/>
-              </w:rPr>
-              <w:t>m</w:t>
-            </w:r>
-            <w:r>
-              <w:t xml:space="preserve"> di Materia avente l’attributo </w:t>
-            </w:r>
-            <w:proofErr w:type="spellStart"/>
-            <w:r>
-              <w:rPr>
-                <w:i/>
-                <w:iCs/>
-              </w:rPr>
-              <w:t>m.codice</w:t>
-            </w:r>
-            <w:proofErr w:type="spellEnd"/>
-            <w:r>
-              <w:t xml:space="preserve"> uguale a </w:t>
-            </w:r>
-            <w:proofErr w:type="spellStart"/>
-            <w:r>
-              <w:t>codiceMateria</w:t>
-            </w:r>
-            <w:proofErr w:type="spellEnd"/>
-            <w:r>
-              <w:t>.</w:t>
+                <w:vertAlign w:val="subscript"/>
+              </w:rPr>
+              <w:t>i</w:t>
+            </w:r>
+            <w:r>
+              <w:t xml:space="preserve"> delle Materie disponibili.</w:t>
             </w:r>
           </w:p>
         </w:tc>
@@ -4578,18 +4173,20 @@
           <w:ilvl w:val="0"/>
           <w:numId w:val="0"/>
         </w:numPr>
+        <w:ind w:left="720" w:hanging="720"/>
         <w:rPr>
           <w:sz w:val="32"/>
-          <w:szCs w:val="36"/>
+          <w:szCs w:val="32"/>
         </w:rPr>
       </w:pPr>
-      <w:bookmarkStart w:id="11" w:name="_Toc94192405"/>
+      <w:bookmarkStart w:id="11" w:name="_Toc94629314"/>
       <w:r>
         <w:rPr>
           <w:sz w:val="32"/>
-          <w:szCs w:val="36"/>
+          <w:szCs w:val="32"/>
         </w:rPr>
-        <w:t>CO6</w:t>
+        <w:lastRenderedPageBreak/>
+        <w:t>CO5</w:t>
       </w:r>
       <w:bookmarkEnd w:id="11"/>
     </w:p>
@@ -4648,14 +4245,7 @@
                 <w:b w:val="0"/>
                 <w:bCs w:val="0"/>
               </w:rPr>
-              <w:t>conferma</w:t>
-            </w:r>
-            <w:r>
-              <w:rPr>
-                <w:b w:val="0"/>
-                <w:bCs w:val="0"/>
-              </w:rPr>
-              <w:t>TemplatePersonalizzato</w:t>
+              <w:t>creaSezione</w:t>
             </w:r>
             <w:proofErr w:type="spellEnd"/>
             <w:r>
@@ -4663,7 +4253,103 @@
                 <w:b w:val="0"/>
                 <w:bCs w:val="0"/>
               </w:rPr>
-              <w:t>()</w:t>
+              <w:t>(</w:t>
+            </w:r>
+            <w:proofErr w:type="spellStart"/>
+            <w:r>
+              <w:rPr>
+                <w:b w:val="0"/>
+                <w:bCs w:val="0"/>
+              </w:rPr>
+              <w:t>codiceMateria</w:t>
+            </w:r>
+            <w:proofErr w:type="spellEnd"/>
+            <w:r>
+              <w:rPr>
+                <w:b w:val="0"/>
+                <w:bCs w:val="0"/>
+              </w:rPr>
+              <w:t xml:space="preserve">: </w:t>
+            </w:r>
+            <w:proofErr w:type="spellStart"/>
+            <w:r>
+              <w:rPr>
+                <w:b w:val="0"/>
+                <w:bCs w:val="0"/>
+              </w:rPr>
+              <w:t>String</w:t>
+            </w:r>
+            <w:proofErr w:type="spellEnd"/>
+            <w:r>
+              <w:rPr>
+                <w:b w:val="0"/>
+                <w:bCs w:val="0"/>
+              </w:rPr>
+              <w:t xml:space="preserve">, </w:t>
+            </w:r>
+            <w:proofErr w:type="spellStart"/>
+            <w:r>
+              <w:rPr>
+                <w:b w:val="0"/>
+                <w:bCs w:val="0"/>
+              </w:rPr>
+              <w:t>numQuesiti</w:t>
+            </w:r>
+            <w:proofErr w:type="spellEnd"/>
+            <w:r>
+              <w:rPr>
+                <w:b w:val="0"/>
+                <w:bCs w:val="0"/>
+              </w:rPr>
+              <w:t xml:space="preserve"> </w:t>
+            </w:r>
+            <w:proofErr w:type="spellStart"/>
+            <w:r>
+              <w:rPr>
+                <w:b w:val="0"/>
+                <w:bCs w:val="0"/>
+              </w:rPr>
+              <w:t>int</w:t>
+            </w:r>
+            <w:proofErr w:type="spellEnd"/>
+            <w:r>
+              <w:rPr>
+                <w:b w:val="0"/>
+                <w:bCs w:val="0"/>
+              </w:rPr>
+              <w:t xml:space="preserve">, </w:t>
+            </w:r>
+            <w:proofErr w:type="spellStart"/>
+            <w:r>
+              <w:rPr>
+                <w:b w:val="0"/>
+                <w:bCs w:val="0"/>
+              </w:rPr>
+              <w:t>difficoltàMedia</w:t>
+            </w:r>
+            <w:proofErr w:type="spellEnd"/>
+            <w:r>
+              <w:rPr>
+                <w:b w:val="0"/>
+                <w:bCs w:val="0"/>
+              </w:rPr>
+              <w:t xml:space="preserve"> </w:t>
+            </w:r>
+            <w:proofErr w:type="spellStart"/>
+            <w:r>
+              <w:rPr>
+                <w:b w:val="0"/>
+                <w:bCs w:val="0"/>
+              </w:rPr>
+              <w:t>int</w:t>
+            </w:r>
+            <w:proofErr w:type="spellEnd"/>
+            <w:r>
+              <w:rPr>
+                <w:b w:val="0"/>
+                <w:bCs w:val="0"/>
+              </w:rPr>
+              <w:t>)</w:t>
             </w:r>
           </w:p>
         </w:tc>
@@ -4806,115 +4492,87 @@
               <w:cnfStyle w:val="000000100000" w:firstRow="0" w:lastRow="0" w:firstColumn="0" w:lastColumn="0" w:oddVBand="0" w:evenVBand="0" w:oddHBand="1" w:evenHBand="0" w:firstRowFirstColumn="0" w:firstRowLastColumn="0" w:lastRowFirstColumn="0" w:lastRowLastColumn="0"/>
             </w:pPr>
             <w:r>
-              <w:t xml:space="preserve">L’istanza </w:t>
-            </w:r>
-            <w:proofErr w:type="spellStart"/>
+              <w:t xml:space="preserve">È stata inizializzata l’istanza </w:t>
+            </w:r>
             <w:r>
               <w:rPr>
                 <w:i/>
                 <w:iCs/>
               </w:rPr>
-              <w:t>tp</w:t>
-            </w:r>
-            <w:proofErr w:type="spellEnd"/>
-            <w:r>
-              <w:t xml:space="preserve"> è stata associata all’istanza </w:t>
-            </w:r>
+              <w:t>s</w:t>
+            </w:r>
+            <w:r>
+              <w:t xml:space="preserve"> di Sezione ed è stata associata a </w:t>
+            </w:r>
+            <w:proofErr w:type="spellStart"/>
             <w:r>
               <w:rPr>
                 <w:i/>
                 <w:iCs/>
               </w:rPr>
+              <w:t>tp</w:t>
+            </w:r>
+            <w:proofErr w:type="spellEnd"/>
+            <w:r>
+              <w:t xml:space="preserve"> tramite l’associazione “contiene”.</w:t>
+            </w:r>
+          </w:p>
+          <w:p>
+            <w:pPr>
+              <w:pStyle w:val="Paragrafoelenco"/>
+              <w:numPr>
+                <w:ilvl w:val="0"/>
+                <w:numId w:val="31"/>
+              </w:numPr>
+              <w:cnfStyle w:val="000000100000" w:firstRow="0" w:lastRow="0" w:firstColumn="0" w:lastColumn="0" w:oddVBand="0" w:evenVBand="0" w:oddHBand="1" w:evenHBand="0" w:firstRowFirstColumn="0" w:firstRowLastColumn="0" w:lastRowFirstColumn="0" w:lastRowLastColumn="0"/>
+            </w:pPr>
+            <w:r>
+              <w:t xml:space="preserve">L’istanza </w:t>
+            </w:r>
+            <w:r>
+              <w:rPr>
+                <w:i/>
+                <w:iCs/>
+              </w:rPr>
               <w:t>s</w:t>
             </w:r>
             <w:r>
-              <w:t xml:space="preserve"> dello Studente tramite l’associazione “crea”.</w:t>
+              <w:t xml:space="preserve"> è stata associata all’istanza </w:t>
+            </w:r>
+            <w:r>
+              <w:rPr>
+                <w:i/>
+                <w:iCs/>
+              </w:rPr>
+              <w:t>m</w:t>
+            </w:r>
+            <w:r>
+              <w:t xml:space="preserve"> di Materia avente l’attributo </w:t>
+            </w:r>
+            <w:proofErr w:type="spellStart"/>
+            <w:r>
+              <w:rPr>
+                <w:i/>
+                <w:iCs/>
+              </w:rPr>
+              <w:t>m.codice</w:t>
+            </w:r>
+            <w:proofErr w:type="spellEnd"/>
+            <w:r>
+              <w:t xml:space="preserve"> uguale a </w:t>
+            </w:r>
+            <w:proofErr w:type="spellStart"/>
+            <w:r>
+              <w:t>codiceMateria</w:t>
+            </w:r>
+            <w:proofErr w:type="spellEnd"/>
+            <w:r>
+              <w:t>.</w:t>
             </w:r>
           </w:p>
         </w:tc>
       </w:tr>
     </w:tbl>
-    <w:p/>
-    <w:p>
-      <w:pPr>
-        <w:pStyle w:val="Titolo1"/>
-      </w:pPr>
-      <w:bookmarkStart w:id="12" w:name="_Toc94192406"/>
-      <w:r>
-        <w:t>Progettazione Orientata agli Oggetti</w:t>
-      </w:r>
-      <w:bookmarkEnd w:id="12"/>
-    </w:p>
-    <w:p>
-      <w:r>
-        <w:t xml:space="preserve">Aggiornate le </w:t>
-      </w:r>
-      <w:r>
-        <w:t>classi concettuali</w:t>
-      </w:r>
-      <w:r>
-        <w:t xml:space="preserve"> </w:t>
-      </w:r>
-      <w:r>
-        <w:t xml:space="preserve">nel contesto della OOA, si passa alla OOD, </w:t>
-      </w:r>
-      <w:r>
-        <w:t>realizzando il</w:t>
-      </w:r>
-      <w:r>
-        <w:t xml:space="preserve"> Modello di Progetto</w:t>
-      </w:r>
-      <w:r>
-        <w:t xml:space="preserve"> ed in particolare aggiornando il</w:t>
-      </w:r>
-      <w:r>
-        <w:t xml:space="preserve"> DCD</w:t>
-      </w:r>
-      <w:r>
-        <w:t xml:space="preserve"> (visualizzazione statica delle classi software)</w:t>
-      </w:r>
-      <w:r>
-        <w:t xml:space="preserve">, </w:t>
-      </w:r>
-      <w:r>
-        <w:t>aggiornamento da effettuare il parallelo alla realizzazione dei</w:t>
-      </w:r>
-      <w:r>
-        <w:t xml:space="preserve"> diagrammi di interazione</w:t>
-      </w:r>
-      <w:r>
-        <w:t xml:space="preserve"> (visualizzazione dinamica delle classi software)</w:t>
-      </w:r>
-      <w:r>
-        <w:t>.</w:t>
-      </w:r>
-    </w:p>
-    <w:p>
-      <w:r>
-        <w:t xml:space="preserve">Durante la fase di progettazione ci si è resi conto che le classi Formato e Punteggio hanno una buona valenza in quanto classi concettuali ma scarsa valenza in quanto classi software, dato che sono legate a </w:t>
-      </w:r>
-      <w:proofErr w:type="spellStart"/>
-      <w:r>
-        <w:t>TemplatePersonalizzato</w:t>
-      </w:r>
-      <w:proofErr w:type="spellEnd"/>
-      <w:r>
-        <w:t xml:space="preserve"> mediante associazioni 1-1 che non sono destinate a diventare associazioni con molteplicità maggiore. Dunque si è scelto di eliminare Punteggio e Formato, mettendo i loro attributi dentro </w:t>
-      </w:r>
-      <w:proofErr w:type="spellStart"/>
-      <w:r>
-        <w:t>TemplatePersonalizzato</w:t>
-      </w:r>
-      <w:proofErr w:type="spellEnd"/>
-      <w:r>
-        <w:t>.</w:t>
-      </w:r>
-    </w:p>
-    <w:p>
-      <w:r>
-        <w:t>Questo cambiamento non altera le funzionalità esterne del Sistema ma ha conseguenze positive sulle performance e sulla memoria. Dunque, le operazioni descritte dai contratti 2, 3 e 4 possono essere riassunte in un’unica operazione. Si riporta di seguito il contratto di quest’ultima.</w:t>
-      </w:r>
-    </w:p>
     <w:p>
       <w:pPr>
         <w:pStyle w:val="Titolo3"/>
@@ -4922,28 +4580,20 @@
           <w:ilvl w:val="0"/>
           <w:numId w:val="0"/>
         </w:numPr>
-        <w:ind w:left="720" w:hanging="720"/>
         <w:rPr>
           <w:sz w:val="32"/>
-          <w:szCs w:val="32"/>
+          <w:szCs w:val="36"/>
         </w:rPr>
       </w:pPr>
-      <w:bookmarkStart w:id="13" w:name="_Toc94192407"/>
+      <w:bookmarkStart w:id="12" w:name="_Toc94629315"/>
       <w:r>
         <w:rPr>
           <w:sz w:val="32"/>
-          <w:szCs w:val="32"/>
+          <w:szCs w:val="36"/>
         </w:rPr>
-        <w:t>CO2</w:t>
-      </w:r>
-      <w:r>
-        <w:rPr>
-          <w:sz w:val="32"/>
-          <w:szCs w:val="32"/>
-        </w:rPr>
-        <w:t xml:space="preserve"> bis</w:t>
-      </w:r>
-      <w:bookmarkEnd w:id="13"/>
+        <w:t>CO6</w:t>
+      </w:r>
+      <w:bookmarkEnd w:id="12"/>
     </w:p>
     <w:tbl>
       <w:tblPr>
@@ -5000,6 +4650,361 @@
                 <w:b w:val="0"/>
                 <w:bCs w:val="0"/>
               </w:rPr>
+              <w:t>conferma</w:t>
+            </w:r>
+            <w:r>
+              <w:rPr>
+                <w:b w:val="0"/>
+                <w:bCs w:val="0"/>
+              </w:rPr>
+              <w:t>TemplatePersonalizzato</w:t>
+            </w:r>
+            <w:proofErr w:type="spellEnd"/>
+            <w:r>
+              <w:rPr>
+                <w:b w:val="0"/>
+                <w:bCs w:val="0"/>
+              </w:rPr>
+              <w:t>()</w:t>
+            </w:r>
+          </w:p>
+        </w:tc>
+      </w:tr>
+      <w:tr>
+        <w:trPr>
+          <w:cnfStyle w:val="000000100000" w:firstRow="0" w:lastRow="0" w:firstColumn="0" w:lastColumn="0" w:oddVBand="0" w:evenVBand="0" w:oddHBand="1" w:evenHBand="0" w:firstRowFirstColumn="0" w:firstRowLastColumn="0" w:lastRowFirstColumn="0" w:lastRowLastColumn="0"/>
+        </w:trPr>
+        <w:tc>
+          <w:tcPr>
+            <w:cnfStyle w:val="001000000000" w:firstRow="0" w:lastRow="0" w:firstColumn="1" w:lastColumn="0" w:oddVBand="0" w:evenVBand="0" w:oddHBand="0" w:evenHBand="0" w:firstRowFirstColumn="0" w:firstRowLastColumn="0" w:lastRowFirstColumn="0" w:lastRowLastColumn="0"/>
+            <w:tcW w:w="4531" w:type="dxa"/>
+            <w:tcBorders>
+              <w:left w:val="nil"/>
+              <w:right w:val="nil"/>
+            </w:tcBorders>
+            <w:hideMark/>
+          </w:tcPr>
+          <w:p>
+            <w:r>
+              <w:t>Riferimenti</w:t>
+            </w:r>
+          </w:p>
+        </w:tc>
+        <w:tc>
+          <w:tcPr>
+            <w:tcW w:w="4531" w:type="dxa"/>
+            <w:tcBorders>
+              <w:left w:val="nil"/>
+              <w:right w:val="nil"/>
+            </w:tcBorders>
+            <w:hideMark/>
+          </w:tcPr>
+          <w:p>
+            <w:pPr>
+              <w:cnfStyle w:val="000000100000" w:firstRow="0" w:lastRow="0" w:firstColumn="0" w:lastColumn="0" w:oddVBand="0" w:evenVBand="0" w:oddHBand="1" w:evenHBand="0" w:firstRowFirstColumn="0" w:firstRowLastColumn="0" w:lastRowFirstColumn="0" w:lastRowLastColumn="0"/>
+            </w:pPr>
+            <w:r>
+              <w:t>UC2: Crea template di test personalizzato</w:t>
+            </w:r>
+          </w:p>
+        </w:tc>
+      </w:tr>
+      <w:tr>
+        <w:tc>
+          <w:tcPr>
+            <w:cnfStyle w:val="001000000000" w:firstRow="0" w:lastRow="0" w:firstColumn="1" w:lastColumn="0" w:oddVBand="0" w:evenVBand="0" w:oddHBand="0" w:evenHBand="0" w:firstRowFirstColumn="0" w:firstRowLastColumn="0" w:lastRowFirstColumn="0" w:lastRowLastColumn="0"/>
+            <w:tcW w:w="4531" w:type="dxa"/>
+            <w:tcBorders>
+              <w:top w:val="nil"/>
+              <w:left w:val="nil"/>
+              <w:bottom w:val="nil"/>
+              <w:right w:val="nil"/>
+            </w:tcBorders>
+            <w:hideMark/>
+          </w:tcPr>
+          <w:p>
+            <w:r>
+              <w:t>Pre-condizioni</w:t>
+            </w:r>
+          </w:p>
+        </w:tc>
+        <w:tc>
+          <w:tcPr>
+            <w:tcW w:w="4531" w:type="dxa"/>
+            <w:tcBorders>
+              <w:top w:val="nil"/>
+              <w:left w:val="nil"/>
+              <w:bottom w:val="nil"/>
+              <w:right w:val="nil"/>
+            </w:tcBorders>
+            <w:hideMark/>
+          </w:tcPr>
+          <w:p>
+            <w:pPr>
+              <w:cnfStyle w:val="000000000000" w:firstRow="0" w:lastRow="0" w:firstColumn="0" w:lastColumn="0" w:oddVBand="0" w:evenVBand="0" w:oddHBand="0" w:evenHBand="0" w:firstRowFirstColumn="0" w:firstRowLastColumn="0" w:lastRowFirstColumn="0" w:lastRowLastColumn="0"/>
+            </w:pPr>
+            <w:r>
+              <w:t xml:space="preserve">È in corso la creazione di un </w:t>
+            </w:r>
+            <w:proofErr w:type="spellStart"/>
+            <w:r>
+              <w:t>TemplatePersonalizzato</w:t>
+            </w:r>
+            <w:proofErr w:type="spellEnd"/>
+            <w:r>
+              <w:t xml:space="preserve"> </w:t>
+            </w:r>
+            <w:proofErr w:type="spellStart"/>
+            <w:r>
+              <w:rPr>
+                <w:i/>
+                <w:iCs/>
+              </w:rPr>
+              <w:t>tp</w:t>
+            </w:r>
+            <w:proofErr w:type="spellEnd"/>
+            <w:r>
+              <w:t>.</w:t>
+            </w:r>
+          </w:p>
+        </w:tc>
+      </w:tr>
+      <w:tr>
+        <w:trPr>
+          <w:cnfStyle w:val="000000100000" w:firstRow="0" w:lastRow="0" w:firstColumn="0" w:lastColumn="0" w:oddVBand="0" w:evenVBand="0" w:oddHBand="1" w:evenHBand="0" w:firstRowFirstColumn="0" w:firstRowLastColumn="0" w:lastRowFirstColumn="0" w:lastRowLastColumn="0"/>
+        </w:trPr>
+        <w:tc>
+          <w:tcPr>
+            <w:cnfStyle w:val="001000000000" w:firstRow="0" w:lastRow="0" w:firstColumn="1" w:lastColumn="0" w:oddVBand="0" w:evenVBand="0" w:oddHBand="0" w:evenHBand="0" w:firstRowFirstColumn="0" w:firstRowLastColumn="0" w:lastRowFirstColumn="0" w:lastRowLastColumn="0"/>
+            <w:tcW w:w="4531" w:type="dxa"/>
+            <w:tcBorders>
+              <w:left w:val="nil"/>
+              <w:right w:val="nil"/>
+            </w:tcBorders>
+            <w:hideMark/>
+          </w:tcPr>
+          <w:p>
+            <w:r>
+              <w:t>Post-condizioni</w:t>
+            </w:r>
+          </w:p>
+        </w:tc>
+        <w:tc>
+          <w:tcPr>
+            <w:tcW w:w="4531" w:type="dxa"/>
+            <w:tcBorders>
+              <w:left w:val="nil"/>
+              <w:right w:val="nil"/>
+            </w:tcBorders>
+            <w:hideMark/>
+          </w:tcPr>
+          <w:p>
+            <w:pPr>
+              <w:pStyle w:val="Paragrafoelenco"/>
+              <w:numPr>
+                <w:ilvl w:val="0"/>
+                <w:numId w:val="31"/>
+              </w:numPr>
+              <w:cnfStyle w:val="000000100000" w:firstRow="0" w:lastRow="0" w:firstColumn="0" w:lastColumn="0" w:oddVBand="0" w:evenVBand="0" w:oddHBand="1" w:evenHBand="0" w:firstRowFirstColumn="0" w:firstRowLastColumn="0" w:lastRowFirstColumn="0" w:lastRowLastColumn="0"/>
+            </w:pPr>
+            <w:r>
+              <w:t xml:space="preserve">L’istanza </w:t>
+            </w:r>
+            <w:proofErr w:type="spellStart"/>
+            <w:r>
+              <w:rPr>
+                <w:i/>
+                <w:iCs/>
+              </w:rPr>
+              <w:t>tp</w:t>
+            </w:r>
+            <w:proofErr w:type="spellEnd"/>
+            <w:r>
+              <w:t xml:space="preserve"> è stata associata all’istanza </w:t>
+            </w:r>
+            <w:r>
+              <w:rPr>
+                <w:i/>
+                <w:iCs/>
+              </w:rPr>
+              <w:t>s</w:t>
+            </w:r>
+            <w:r>
+              <w:t xml:space="preserve"> dello Studente tramite l’associazione “crea”.</w:t>
+            </w:r>
+          </w:p>
+        </w:tc>
+      </w:tr>
+    </w:tbl>
+    <w:p/>
+    <w:p>
+      <w:pPr>
+        <w:pStyle w:val="Titolo1"/>
+      </w:pPr>
+      <w:bookmarkStart w:id="13" w:name="_Toc94629316"/>
+      <w:r>
+        <w:t xml:space="preserve">Revisione Analisi e Inizio </w:t>
+      </w:r>
+      <w:r>
+        <w:t>Progettazione Orientata agli Oggetti</w:t>
+      </w:r>
+      <w:bookmarkEnd w:id="13"/>
+    </w:p>
+    <w:p>
+      <w:r>
+        <w:t xml:space="preserve">Aggiornate le </w:t>
+      </w:r>
+      <w:r>
+        <w:t>classi concettuali</w:t>
+      </w:r>
+      <w:r>
+        <w:t xml:space="preserve"> </w:t>
+      </w:r>
+      <w:r>
+        <w:t xml:space="preserve">nel contesto della OOA, si passa alla OOD, </w:t>
+      </w:r>
+      <w:r>
+        <w:t>realizzando il</w:t>
+      </w:r>
+      <w:r>
+        <w:t xml:space="preserve"> Modello di Progetto</w:t>
+      </w:r>
+      <w:r>
+        <w:t xml:space="preserve"> ed in particolare aggiornando il</w:t>
+      </w:r>
+      <w:r>
+        <w:t xml:space="preserve"> DCD</w:t>
+      </w:r>
+      <w:r>
+        <w:t xml:space="preserve"> (visualizzazione statica delle classi software)</w:t>
+      </w:r>
+      <w:r>
+        <w:t xml:space="preserve">, </w:t>
+      </w:r>
+      <w:r>
+        <w:t>aggiornamento da effettuare il parallelo alla realizzazione dei</w:t>
+      </w:r>
+      <w:r>
+        <w:t xml:space="preserve"> diagrammi di interazione</w:t>
+      </w:r>
+      <w:r>
+        <w:t xml:space="preserve"> (visualizzazione dinamica delle classi software)</w:t>
+      </w:r>
+      <w:r>
+        <w:t>.</w:t>
+      </w:r>
+    </w:p>
+    <w:p>
+      <w:r>
+        <w:t xml:space="preserve">Durante la fase di progettazione ci si è resi conto che le classi Formato e Punteggio hanno una buona valenza in quanto classi concettuali ma scarsa valenza in quanto classi software, dato che sono legate a </w:t>
+      </w:r>
+      <w:proofErr w:type="spellStart"/>
+      <w:r>
+        <w:t>TemplatePersonalizzato</w:t>
+      </w:r>
+      <w:proofErr w:type="spellEnd"/>
+      <w:r>
+        <w:t xml:space="preserve"> mediante associazioni 1-1 che non sono destinate a diventare associazioni con molteplicità maggiore. Dunque si è scelto di eliminare Punteggio e Formato, mettendo i loro attributi dentro </w:t>
+      </w:r>
+      <w:proofErr w:type="spellStart"/>
+      <w:r>
+        <w:t>TemplatePersonalizzato</w:t>
+      </w:r>
+      <w:proofErr w:type="spellEnd"/>
+      <w:r>
+        <w:t>.</w:t>
+      </w:r>
+    </w:p>
+    <w:p>
+      <w:r>
+        <w:t>Questo cambiamento non altera le funzionalità esterne del Sistema ma ha conseguenze positive sulle performance e sulla memoria. Dunque, le operazioni descritte dai contratti 2, 3 e 4 possono essere riassunte in un’unica operazione. Si riporta di seguito il contratto di quest’ultima.</w:t>
+      </w:r>
+    </w:p>
+    <w:p>
+      <w:pPr>
+        <w:pStyle w:val="Titolo3"/>
+        <w:numPr>
+          <w:ilvl w:val="0"/>
+          <w:numId w:val="0"/>
+        </w:numPr>
+        <w:ind w:left="720" w:hanging="720"/>
+        <w:rPr>
+          <w:sz w:val="32"/>
+          <w:szCs w:val="32"/>
+        </w:rPr>
+      </w:pPr>
+      <w:bookmarkStart w:id="14" w:name="_Toc94629317"/>
+      <w:r>
+        <w:rPr>
+          <w:sz w:val="32"/>
+          <w:szCs w:val="32"/>
+        </w:rPr>
+        <w:t>CO2</w:t>
+      </w:r>
+      <w:r>
+        <w:rPr>
+          <w:sz w:val="32"/>
+          <w:szCs w:val="32"/>
+        </w:rPr>
+        <w:t xml:space="preserve"> bis</w:t>
+      </w:r>
+      <w:bookmarkEnd w:id="14"/>
+    </w:p>
+    <w:tbl>
+      <w:tblPr>
+        <w:tblStyle w:val="Tabellasemplice-2"/>
+        <w:tblW w:w="0" w:type="auto"/>
+        <w:tblLook w:val="04A0" w:firstRow="1" w:lastRow="0" w:firstColumn="1" w:lastColumn="0" w:noHBand="0" w:noVBand="1"/>
+      </w:tblPr>
+      <w:tblGrid>
+        <w:gridCol w:w="4531"/>
+        <w:gridCol w:w="4531"/>
+      </w:tblGrid>
+      <w:tr>
+        <w:trPr>
+          <w:cnfStyle w:val="100000000000" w:firstRow="1" w:lastRow="0" w:firstColumn="0" w:lastColumn="0" w:oddVBand="0" w:evenVBand="0" w:oddHBand="0" w:evenHBand="0" w:firstRowFirstColumn="0" w:firstRowLastColumn="0" w:lastRowFirstColumn="0" w:lastRowLastColumn="0"/>
+        </w:trPr>
+        <w:tc>
+          <w:tcPr>
+            <w:cnfStyle w:val="001000000000" w:firstRow="0" w:lastRow="0" w:firstColumn="1" w:lastColumn="0" w:oddVBand="0" w:evenVBand="0" w:oddHBand="0" w:evenHBand="0" w:firstRowFirstColumn="0" w:firstRowLastColumn="0" w:lastRowFirstColumn="0" w:lastRowLastColumn="0"/>
+            <w:tcW w:w="4531" w:type="dxa"/>
+            <w:tcBorders>
+              <w:top w:val="single" w:sz="4" w:space="0" w:color="4CA4FB" w:themeColor="text1" w:themeTint="80"/>
+              <w:left w:val="nil"/>
+              <w:right w:val="nil"/>
+            </w:tcBorders>
+            <w:hideMark/>
+          </w:tcPr>
+          <w:p>
+            <w:r>
+              <w:t>Operazione</w:t>
+            </w:r>
+          </w:p>
+        </w:tc>
+        <w:tc>
+          <w:tcPr>
+            <w:tcW w:w="4531" w:type="dxa"/>
+            <w:tcBorders>
+              <w:top w:val="single" w:sz="4" w:space="0" w:color="4CA4FB" w:themeColor="text1" w:themeTint="80"/>
+              <w:left w:val="nil"/>
+              <w:right w:val="nil"/>
+            </w:tcBorders>
+            <w:hideMark/>
+          </w:tcPr>
+          <w:p>
+            <w:pPr>
+              <w:cnfStyle w:val="100000000000" w:firstRow="1" w:lastRow="0" w:firstColumn="0" w:lastColumn="0" w:oddVBand="0" w:evenVBand="0" w:oddHBand="0" w:evenHBand="0" w:firstRowFirstColumn="0" w:firstRowLastColumn="0" w:lastRowFirstColumn="0" w:lastRowLastColumn="0"/>
+              <w:rPr>
+                <w:b w:val="0"/>
+                <w:bCs w:val="0"/>
+              </w:rPr>
+            </w:pPr>
+            <w:proofErr w:type="spellStart"/>
+            <w:r>
+              <w:rPr>
+                <w:b w:val="0"/>
+                <w:bCs w:val="0"/>
+              </w:rPr>
               <w:t>inserisciInfoTemplate</w:t>
             </w:r>
             <w:proofErr w:type="spellEnd"/>
@@ -5428,11 +5433,11 @@
       <w:pPr>
         <w:pStyle w:val="Titolo2"/>
       </w:pPr>
-      <w:bookmarkStart w:id="14" w:name="_Toc94192408"/>
+      <w:bookmarkStart w:id="15" w:name="_Toc94629318"/>
       <w:r>
         <w:t>Diagrammi di interazione</w:t>
       </w:r>
-      <w:bookmarkEnd w:id="14"/>
+      <w:bookmarkEnd w:id="15"/>
     </w:p>
     <w:p>
       <w:pPr>
@@ -5839,7 +5844,7 @@
       <w:pPr>
         <w:pStyle w:val="Titolo2"/>
       </w:pPr>
-      <w:bookmarkStart w:id="15" w:name="_Toc94192409"/>
+      <w:bookmarkStart w:id="16" w:name="_Toc94629319"/>
       <w:r>
         <w:rPr>
           <w:noProof/>
@@ -5911,7 +5916,7 @@
       <w:r>
         <w:t>DCD</w:t>
       </w:r>
-      <w:bookmarkEnd w:id="15"/>
+      <w:bookmarkEnd w:id="16"/>
     </w:p>
     <w:p/>
     <w:p/>

</xml_diff>